<commit_message>
feat: update  0.1.3_test docs
</commit_message>
<xml_diff>
--- a/docs/token_sdk_android.docx
+++ b/docs/token_sdk_android.docx
@@ -22,176 +22,6 @@
           <w:rFonts w:hint="default"/>
         </w:rPr>
         <w:t>gradle方式:</w:t>
-      </w:r>
-    </w:p>
-    <w:p>
-      <w:r>
-        <w:rPr>
-          <w:rFonts w:hint="default"/>
-        </w:rPr>
-        <w:t>Step 1. Add the JitPack repository to your build file</w:t>
-      </w:r>
-      <w:r>
-        <w:rPr>
-          <w:rFonts w:hint="default"/>
-        </w:rPr>
-        <w:br w:type="textWrapping"/>
-      </w:r>
-      <w:r>
-        <w:rPr>
-          <w:rFonts w:hint="default"/>
-        </w:rPr>
-        <w:br w:type="textWrapping"/>
-      </w:r>
-      <w:r>
-        <w:rPr>
-          <w:rFonts w:hint="default"/>
-        </w:rPr>
-        <w:t>gradle</w:t>
-      </w:r>
-      <w:r>
-        <w:rPr>
-          <w:rFonts w:hint="default"/>
-        </w:rPr>
-        <w:br w:type="textWrapping"/>
-      </w:r>
-      <w:r>
-        <w:rPr>
-          <w:rFonts w:hint="default"/>
-        </w:rPr>
-        <w:t>Add it in your root build.gradle at the end of repositories:</w:t>
-      </w:r>
-      <w:r>
-        <w:rPr>
-          <w:rFonts w:hint="default"/>
-        </w:rPr>
-        <w:br w:type="textWrapping"/>
-      </w:r>
-      <w:r>
-        <w:rPr>
-          <w:rFonts w:hint="default"/>
-        </w:rPr>
-        <w:br w:type="textWrapping"/>
-      </w:r>
-      <w:r>
-        <w:rPr>
-          <w:rFonts w:hint="default"/>
-        </w:rPr>
-        <w:t xml:space="preserve">   allprojects {</w:t>
-      </w:r>
-      <w:r>
-        <w:rPr>
-          <w:rFonts w:hint="default"/>
-        </w:rPr>
-        <w:br w:type="textWrapping"/>
-      </w:r>
-      <w:r>
-        <w:rPr>
-          <w:rFonts w:hint="default"/>
-        </w:rPr>
-        <w:t xml:space="preserve">      repositories {</w:t>
-      </w:r>
-      <w:r>
-        <w:rPr>
-          <w:rFonts w:hint="default"/>
-        </w:rPr>
-        <w:br w:type="textWrapping"/>
-      </w:r>
-      <w:r>
-        <w:rPr>
-          <w:rFonts w:hint="default"/>
-        </w:rPr>
-        <w:t xml:space="preserve">         ...</w:t>
-      </w:r>
-      <w:r>
-        <w:rPr>
-          <w:rFonts w:hint="default"/>
-        </w:rPr>
-        <w:br w:type="textWrapping"/>
-      </w:r>
-      <w:r>
-        <w:rPr>
-          <w:rFonts w:hint="default"/>
-        </w:rPr>
-        <w:t xml:space="preserve">         maven { url 'https://www.jitpack.io' }</w:t>
-      </w:r>
-      <w:r>
-        <w:rPr>
-          <w:rFonts w:hint="default"/>
-        </w:rPr>
-        <w:br w:type="textWrapping"/>
-      </w:r>
-      <w:r>
-        <w:rPr>
-          <w:rFonts w:hint="default"/>
-        </w:rPr>
-        <w:t xml:space="preserve">      }</w:t>
-      </w:r>
-      <w:r>
-        <w:rPr>
-          <w:rFonts w:hint="default"/>
-        </w:rPr>
-        <w:br w:type="textWrapping"/>
-      </w:r>
-      <w:r>
-        <w:rPr>
-          <w:rFonts w:hint="default"/>
-        </w:rPr>
-        <w:t xml:space="preserve">   }</w:t>
-      </w:r>
-      <w:r>
-        <w:rPr>
-          <w:rFonts w:hint="default"/>
-        </w:rPr>
-        <w:br w:type="textWrapping"/>
-      </w:r>
-      <w:r>
-        <w:rPr>
-          <w:rFonts w:hint="default"/>
-        </w:rPr>
-        <w:t>Step 2. Add the dependency</w:t>
-      </w:r>
-      <w:r>
-        <w:rPr>
-          <w:rFonts w:hint="default"/>
-        </w:rPr>
-        <w:br w:type="textWrapping"/>
-      </w:r>
-      <w:r>
-        <w:rPr>
-          <w:rFonts w:hint="default"/>
-        </w:rPr>
-        <w:br w:type="textWrapping"/>
-      </w:r>
-      <w:r>
-        <w:rPr>
-          <w:rFonts w:hint="default"/>
-        </w:rPr>
-        <w:t xml:space="preserve">   dependencies {</w:t>
-      </w:r>
-      <w:r>
-        <w:rPr>
-          <w:rFonts w:hint="default"/>
-        </w:rPr>
-        <w:br w:type="textWrapping"/>
-      </w:r>
-      <w:r>
-        <w:rPr>
-          <w:rFonts w:hint="default"/>
-        </w:rPr>
-        <w:t xml:space="preserve">           implementation 'com.github.TokenTM.tks_android:lib_crop:0.1.3_test'</w:t>
-      </w:r>
-      <w:r>
-        <w:rPr>
-          <w:rFonts w:hint="default"/>
-        </w:rPr>
-        <w:br w:type="textWrapping"/>
-      </w:r>
-      <w:r>
-        <w:rPr>
-          <w:rFonts w:hint="default"/>
-        </w:rPr>
-        <w:t xml:space="preserve">   }</w:t>
       </w:r>
     </w:p>
     <w:p>
@@ -203,14 +33,304 @@
         <w:suppressLineNumbers w:val="0"/>
         <w:shd w:val="clear" w:fill="FFFFFF"/>
         <w:rPr>
-          <w:rFonts w:hint="default" w:ascii="Menlo" w:hAnsi="Menlo" w:eastAsia="Menlo" w:cs="Menlo"/>
-          <w:b/>
-          <w:color w:val="008000"/>
-          <w:sz w:val="18"/>
-          <w:szCs w:val="18"/>
-          <w:shd w:val="clear" w:fill="FFFFFF"/>
-        </w:rPr>
-      </w:pPr>
+          <w:rFonts w:ascii="Menlo" w:hAnsi="Menlo" w:eastAsia="Menlo" w:cs="Menlo"/>
+          <w:color w:val="000000"/>
+          <w:sz w:val="18"/>
+          <w:szCs w:val="18"/>
+        </w:rPr>
+      </w:pPr>
+      <w:r>
+        <w:rPr>
+          <w:rFonts w:hint="default" w:ascii="Menlo" w:hAnsi="Menlo" w:eastAsia="Menlo" w:cs="Menlo"/>
+          <w:color w:val="000000"/>
+          <w:sz w:val="18"/>
+          <w:szCs w:val="18"/>
+          <w:shd w:val="clear" w:fill="FFFFFF"/>
+        </w:rPr>
+        <w:t>Step 1. Add the JitPack repository to your build file</w:t>
+      </w:r>
+      <w:r>
+        <w:rPr>
+          <w:rFonts w:hint="default" w:ascii="Menlo" w:hAnsi="Menlo" w:eastAsia="Menlo" w:cs="Menlo"/>
+          <w:color w:val="000000"/>
+          <w:sz w:val="18"/>
+          <w:szCs w:val="18"/>
+          <w:shd w:val="clear" w:fill="FFFFFF"/>
+        </w:rPr>
+        <w:br w:type="textWrapping"/>
+      </w:r>
+      <w:r>
+        <w:rPr>
+          <w:rFonts w:hint="default" w:ascii="Menlo" w:hAnsi="Menlo" w:eastAsia="Menlo" w:cs="Menlo"/>
+          <w:color w:val="000000"/>
+          <w:sz w:val="18"/>
+          <w:szCs w:val="18"/>
+          <w:shd w:val="clear" w:fill="FFFFFF"/>
+        </w:rPr>
+        <w:br w:type="textWrapping"/>
+      </w:r>
+      <w:r>
+        <w:rPr>
+          <w:rFonts w:hint="default" w:ascii="Menlo" w:hAnsi="Menlo" w:eastAsia="Menlo" w:cs="Menlo"/>
+          <w:color w:val="000000"/>
+          <w:sz w:val="18"/>
+          <w:szCs w:val="18"/>
+          <w:shd w:val="clear" w:fill="FFFFFF"/>
+        </w:rPr>
+        <w:t>gradle</w:t>
+      </w:r>
+      <w:r>
+        <w:rPr>
+          <w:rFonts w:hint="default" w:ascii="Menlo" w:hAnsi="Menlo" w:eastAsia="Menlo" w:cs="Menlo"/>
+          <w:color w:val="000000"/>
+          <w:sz w:val="18"/>
+          <w:szCs w:val="18"/>
+          <w:shd w:val="clear" w:fill="FFFFFF"/>
+        </w:rPr>
+        <w:br w:type="textWrapping"/>
+      </w:r>
+      <w:r>
+        <w:rPr>
+          <w:rFonts w:hint="default" w:ascii="Menlo" w:hAnsi="Menlo" w:eastAsia="Menlo" w:cs="Menlo"/>
+          <w:color w:val="000000"/>
+          <w:sz w:val="18"/>
+          <w:szCs w:val="18"/>
+          <w:shd w:val="clear" w:fill="FFFFFF"/>
+        </w:rPr>
+        <w:t>Add it in your root build.gradle at the end of repositories:</w:t>
+      </w:r>
+      <w:r>
+        <w:rPr>
+          <w:rFonts w:hint="default" w:ascii="Menlo" w:hAnsi="Menlo" w:eastAsia="Menlo" w:cs="Menlo"/>
+          <w:color w:val="000000"/>
+          <w:sz w:val="18"/>
+          <w:szCs w:val="18"/>
+          <w:shd w:val="clear" w:fill="FFFFFF"/>
+        </w:rPr>
+        <w:br w:type="textWrapping"/>
+      </w:r>
+      <w:r>
+        <w:rPr>
+          <w:rFonts w:hint="default" w:ascii="Menlo" w:hAnsi="Menlo" w:eastAsia="Menlo" w:cs="Menlo"/>
+          <w:color w:val="000000"/>
+          <w:sz w:val="18"/>
+          <w:szCs w:val="18"/>
+          <w:shd w:val="clear" w:fill="FFFFFF"/>
+        </w:rPr>
+        <w:br w:type="textWrapping"/>
+      </w:r>
+      <w:r>
+        <w:rPr>
+          <w:rFonts w:hint="default" w:ascii="Menlo" w:hAnsi="Menlo" w:eastAsia="Menlo" w:cs="Menlo"/>
+          <w:color w:val="000000"/>
+          <w:sz w:val="18"/>
+          <w:szCs w:val="18"/>
+          <w:shd w:val="clear" w:fill="ECECEC"/>
+        </w:rPr>
+        <w:t xml:space="preserve">   allprojects {</w:t>
+      </w:r>
+      <w:r>
+        <w:rPr>
+          <w:rFonts w:hint="default" w:ascii="Menlo" w:hAnsi="Menlo" w:eastAsia="Menlo" w:cs="Menlo"/>
+          <w:color w:val="000000"/>
+          <w:sz w:val="18"/>
+          <w:szCs w:val="18"/>
+          <w:shd w:val="clear" w:fill="ECECEC"/>
+        </w:rPr>
+        <w:br w:type="textWrapping"/>
+      </w:r>
+      <w:r>
+        <w:rPr>
+          <w:rFonts w:hint="default" w:ascii="Menlo" w:hAnsi="Menlo" w:eastAsia="Menlo" w:cs="Menlo"/>
+          <w:color w:val="000000"/>
+          <w:sz w:val="18"/>
+          <w:szCs w:val="18"/>
+          <w:shd w:val="clear" w:fill="ECECEC"/>
+        </w:rPr>
+        <w:t xml:space="preserve">      repositories {</w:t>
+      </w:r>
+      <w:r>
+        <w:rPr>
+          <w:rFonts w:hint="default" w:ascii="Menlo" w:hAnsi="Menlo" w:eastAsia="Menlo" w:cs="Menlo"/>
+          <w:color w:val="000000"/>
+          <w:sz w:val="18"/>
+          <w:szCs w:val="18"/>
+          <w:shd w:val="clear" w:fill="ECECEC"/>
+        </w:rPr>
+        <w:br w:type="textWrapping"/>
+      </w:r>
+      <w:r>
+        <w:rPr>
+          <w:rFonts w:hint="default" w:ascii="Menlo" w:hAnsi="Menlo" w:eastAsia="Menlo" w:cs="Menlo"/>
+          <w:color w:val="000000"/>
+          <w:sz w:val="18"/>
+          <w:szCs w:val="18"/>
+          <w:shd w:val="clear" w:fill="ECECEC"/>
+        </w:rPr>
+        <w:t xml:space="preserve">         ...</w:t>
+      </w:r>
+      <w:r>
+        <w:rPr>
+          <w:rFonts w:hint="default" w:ascii="Menlo" w:hAnsi="Menlo" w:eastAsia="Menlo" w:cs="Menlo"/>
+          <w:color w:val="000000"/>
+          <w:sz w:val="18"/>
+          <w:szCs w:val="18"/>
+          <w:shd w:val="clear" w:fill="ECECEC"/>
+        </w:rPr>
+        <w:br w:type="textWrapping"/>
+      </w:r>
+      <w:r>
+        <w:rPr>
+          <w:rFonts w:hint="default" w:ascii="Menlo" w:hAnsi="Menlo" w:eastAsia="Menlo" w:cs="Menlo"/>
+          <w:color w:val="000000"/>
+          <w:sz w:val="18"/>
+          <w:szCs w:val="18"/>
+          <w:shd w:val="clear" w:fill="ECECEC"/>
+        </w:rPr>
+        <w:t xml:space="preserve">         maven { url 'https://www.jitpack.io' }</w:t>
+      </w:r>
+      <w:r>
+        <w:rPr>
+          <w:rFonts w:hint="default" w:ascii="Menlo" w:hAnsi="Menlo" w:eastAsia="Menlo" w:cs="Menlo"/>
+          <w:color w:val="000000"/>
+          <w:sz w:val="18"/>
+          <w:szCs w:val="18"/>
+          <w:shd w:val="clear" w:fill="ECECEC"/>
+        </w:rPr>
+        <w:br w:type="textWrapping"/>
+      </w:r>
+      <w:r>
+        <w:rPr>
+          <w:rFonts w:hint="default" w:ascii="Menlo" w:hAnsi="Menlo" w:eastAsia="Menlo" w:cs="Menlo"/>
+          <w:color w:val="000000"/>
+          <w:sz w:val="18"/>
+          <w:szCs w:val="18"/>
+          <w:shd w:val="clear" w:fill="ECECEC"/>
+        </w:rPr>
+        <w:t xml:space="preserve">      }</w:t>
+      </w:r>
+      <w:r>
+        <w:rPr>
+          <w:rFonts w:hint="default" w:ascii="Menlo" w:hAnsi="Menlo" w:eastAsia="Menlo" w:cs="Menlo"/>
+          <w:color w:val="000000"/>
+          <w:sz w:val="18"/>
+          <w:szCs w:val="18"/>
+          <w:shd w:val="clear" w:fill="ECECEC"/>
+        </w:rPr>
+        <w:br w:type="textWrapping"/>
+      </w:r>
+      <w:r>
+        <w:rPr>
+          <w:rFonts w:hint="default" w:ascii="Menlo" w:hAnsi="Menlo" w:eastAsia="Menlo" w:cs="Menlo"/>
+          <w:color w:val="000000"/>
+          <w:sz w:val="18"/>
+          <w:szCs w:val="18"/>
+          <w:shd w:val="clear" w:fill="ECECEC"/>
+        </w:rPr>
+        <w:t xml:space="preserve">   }</w:t>
+      </w:r>
+      <w:r>
+        <w:rPr>
+          <w:rFonts w:hint="default" w:ascii="Menlo" w:hAnsi="Menlo" w:eastAsia="Menlo" w:cs="Menlo"/>
+          <w:color w:val="000000"/>
+          <w:sz w:val="18"/>
+          <w:szCs w:val="18"/>
+          <w:shd w:val="clear" w:fill="ECECEC"/>
+        </w:rPr>
+        <w:br w:type="textWrapping"/>
+      </w:r>
+      <w:r>
+        <w:rPr>
+          <w:rFonts w:hint="default" w:ascii="Menlo" w:hAnsi="Menlo" w:eastAsia="Menlo" w:cs="Menlo"/>
+          <w:color w:val="000000"/>
+          <w:sz w:val="18"/>
+          <w:szCs w:val="18"/>
+          <w:shd w:val="clear" w:fill="FFFFFF"/>
+        </w:rPr>
+        <w:t>Step 2. Add the dependency</w:t>
+      </w:r>
+      <w:r>
+        <w:rPr>
+          <w:rFonts w:hint="default" w:ascii="Menlo" w:hAnsi="Menlo" w:eastAsia="Menlo" w:cs="Menlo"/>
+          <w:color w:val="000000"/>
+          <w:sz w:val="18"/>
+          <w:szCs w:val="18"/>
+          <w:shd w:val="clear" w:fill="FFFFFF"/>
+        </w:rPr>
+        <w:br w:type="textWrapping"/>
+      </w:r>
+      <w:r>
+        <w:rPr>
+          <w:rFonts w:hint="default" w:ascii="Menlo" w:hAnsi="Menlo" w:eastAsia="Menlo" w:cs="Menlo"/>
+          <w:color w:val="000000"/>
+          <w:sz w:val="18"/>
+          <w:szCs w:val="18"/>
+          <w:shd w:val="clear" w:fill="FFFFFF"/>
+        </w:rPr>
+        <w:br w:type="textWrapping"/>
+      </w:r>
+      <w:r>
+        <w:rPr>
+          <w:rFonts w:hint="default" w:ascii="Menlo" w:hAnsi="Menlo" w:eastAsia="Menlo" w:cs="Menlo"/>
+          <w:color w:val="000000"/>
+          <w:sz w:val="18"/>
+          <w:szCs w:val="18"/>
+          <w:shd w:val="clear" w:fill="ECECEC"/>
+        </w:rPr>
+        <w:t xml:space="preserve">   dependencies {</w:t>
+      </w:r>
+      <w:r>
+        <w:rPr>
+          <w:rFonts w:hint="default" w:ascii="Menlo" w:hAnsi="Menlo" w:eastAsia="Menlo" w:cs="Menlo"/>
+          <w:color w:val="000000"/>
+          <w:sz w:val="18"/>
+          <w:szCs w:val="18"/>
+          <w:shd w:val="clear" w:fill="ECECEC"/>
+        </w:rPr>
+        <w:br w:type="textWrapping"/>
+      </w:r>
+      <w:r>
+        <w:rPr>
+          <w:rFonts w:hint="default" w:ascii="Menlo" w:hAnsi="Menlo" w:eastAsia="Menlo" w:cs="Menlo"/>
+          <w:color w:val="000000"/>
+          <w:sz w:val="18"/>
+          <w:szCs w:val="18"/>
+          <w:shd w:val="clear" w:fill="ECECEC"/>
+        </w:rPr>
+        <w:t xml:space="preserve">            implementation </w:t>
+      </w:r>
+      <w:bookmarkStart w:id="0" w:name="_GoBack"/>
+      <w:bookmarkEnd w:id="0"/>
+      <w:r>
+        <w:rPr>
+          <w:rFonts w:hint="default" w:ascii="Menlo" w:hAnsi="Menlo" w:eastAsia="Menlo" w:cs="Menlo"/>
+          <w:color w:val="000000"/>
+          <w:sz w:val="18"/>
+          <w:szCs w:val="18"/>
+          <w:shd w:val="clear" w:fill="ECECEC"/>
+        </w:rPr>
+        <w:t>'com.github.TokenTM.tks_android:tks_components:0.1.3_test'</w:t>
+      </w:r>
+      <w:r>
+        <w:rPr>
+          <w:rFonts w:hint="default" w:ascii="Menlo" w:hAnsi="Menlo" w:eastAsia="Menlo" w:cs="Menlo"/>
+          <w:color w:val="000000"/>
+          <w:sz w:val="18"/>
+          <w:szCs w:val="18"/>
+          <w:shd w:val="clear" w:fill="ECECEC"/>
+        </w:rPr>
+        <w:br w:type="textWrapping"/>
+      </w:r>
+      <w:r>
+        <w:rPr>
+          <w:rFonts w:hint="default" w:ascii="Menlo" w:hAnsi="Menlo" w:eastAsia="Menlo" w:cs="Menlo"/>
+          <w:color w:val="000000"/>
+          <w:sz w:val="18"/>
+          <w:szCs w:val="18"/>
+          <w:shd w:val="clear" w:fill="ECECEC"/>
+        </w:rPr>
+        <w:t xml:space="preserve">   }</w:t>
+      </w:r>
     </w:p>
     <w:p>
       <w:pPr>
@@ -312,19 +432,7 @@
           <w:szCs w:val="24"/>
           <w:lang w:eastAsia="zh-CN" w:bidi="ar"/>
         </w:rPr>
-        <w:t xml:space="preserve"> </w:t>
-      </w:r>
-      <w:bookmarkStart w:id="0" w:name="_GoBack"/>
-      <w:bookmarkEnd w:id="0"/>
-      <w:r>
-        <w:rPr>
-          <w:rFonts w:ascii="宋体" w:hAnsi="宋体" w:eastAsia="宋体" w:cs="宋体"/>
-          <w:kern w:val="0"/>
-          <w:sz w:val="24"/>
-          <w:szCs w:val="24"/>
-          <w:lang w:eastAsia="zh-CN" w:bidi="ar"/>
-        </w:rPr>
-        <w:t xml:space="preserve"> </w:t>
+        <w:t xml:space="preserve">  </w:t>
       </w:r>
       <w:r>
         <w:rPr>
@@ -5966,7 +6074,7 @@
     <w:qFormat/>
     <w:uiPriority w:val="0"/>
   </w:style>
-  <w:style w:type="table" w:default="1" w:styleId="11">
+  <w:style w:type="table" w:default="1" w:styleId="12">
     <w:name w:val="Normal Table"/>
     <w:semiHidden/>
     <w:qFormat/>
@@ -6076,6 +6184,15 @@
     <w:rPr>
       <w:color w:val="0000FF"/>
       <w:u w:val="single"/>
+    </w:rPr>
+  </w:style>
+  <w:style w:type="character" w:styleId="11">
+    <w:name w:val="HTML Code"/>
+    <w:basedOn w:val="8"/>
+    <w:uiPriority w:val="0"/>
+    <w:rPr>
+      <w:rFonts w:ascii="DejaVu Sans" w:hAnsi="DejaVu Sans"/>
+      <w:sz w:val="20"/>
     </w:rPr>
   </w:style>
 </w:styles>

</xml_diff>